<commit_message>
:books: docs: Documentação adicionada
</commit_message>
<xml_diff>
--- a/Documentation/Sprint03_Task020_Desenvolver_Tela_De_Listagem_Do_Cadastro.docx
+++ b/Documentation/Sprint03_Task020_Desenvolver_Tela_De_Listagem_Do_Cadastro.docx
@@ -31,7 +31,7 @@
                     </pic:cNvPicPr>
                   </pic:nvPicPr>
                   <pic:blipFill>
-                    <a:blip r:embed="rId6" cstate="print">
+                    <a:blip r:embed="rId7" cstate="print">
                       <a:extLst>
                         <a:ext uri="{28A0092B-C50C-407E-A947-70E740481C1C}">
                           <a14:useLocalDpi xmlns:a14="http://schemas.microsoft.com/office/drawing/2010/main" val="0"/>
@@ -679,12 +679,213 @@
     </w:p>
     <w:p>
       <w:r>
-        <w:t>** Descrição do que foi designado na sprint</w:t>
+        <w:t>Sprint 03 - Desenvolver Tela de Listagem do Cadastro</w:t>
       </w:r>
     </w:p>
-    <w:p/>
-    <w:p/>
-    <w:p/>
+    <w:p>
+      <w:r>
+        <w:rPr>
+          <w:rFonts w:ascii="Segoe UI Emoji" w:hAnsi="Segoe UI Emoji" w:cs="Segoe UI Emoji"/>
+          <w:b/>
+          <w:bCs/>
+        </w:rPr>
+        <w:t>🎯</w:t>
+      </w:r>
+      <w:r>
+        <w:rPr>
+          <w:b/>
+          <w:bCs/>
+        </w:rPr>
+        <w:t xml:space="preserve"> </w:t>
+      </w:r>
+      <w:r>
+        <w:t>Objetivo</w:t>
+      </w:r>
+    </w:p>
+    <w:p>
+      <w:r>
+        <w:t>O objetivo desta tarefa é desenvolver a tela de listagem do cadastro, permitindo visualizar, pesquisar e filtrar registros de forma clara, organizada e consistente com o restante do sistema.</w:t>
+      </w:r>
+    </w:p>
+    <w:p>
+      <w:r>
+        <w:t>Design:</w:t>
+      </w:r>
+    </w:p>
+    <w:p>
+      <w:pPr>
+        <w:jc w:val="center"/>
+      </w:pPr>
+      <w:r>
+        <w:drawing>
+          <wp:inline distT="0" distB="0" distL="0" distR="0" wp14:anchorId="3016C110" wp14:editId="24282953">
+            <wp:extent cx="3809831" cy="2709080"/>
+            <wp:effectExtent l="0" t="0" r="635" b="0"/>
+            <wp:docPr id="2" name="Imagem 2" descr="Image">
+              <a:hlinkClick xmlns:a="http://schemas.openxmlformats.org/drawingml/2006/main" r:id="rId8" tgtFrame="&quot;_blank&quot;"/>
+            </wp:docPr>
+            <wp:cNvGraphicFramePr>
+              <a:graphicFrameLocks xmlns:a="http://schemas.openxmlformats.org/drawingml/2006/main" noChangeAspect="1"/>
+            </wp:cNvGraphicFramePr>
+            <a:graphic xmlns:a="http://schemas.openxmlformats.org/drawingml/2006/main">
+              <a:graphicData uri="http://schemas.openxmlformats.org/drawingml/2006/picture">
+                <pic:pic xmlns:pic="http://schemas.openxmlformats.org/drawingml/2006/picture">
+                  <pic:nvPicPr>
+                    <pic:cNvPr id="0" name="Picture 6" descr="Image">
+                      <a:hlinkClick r:id="rId8" tgtFrame="&quot;_blank&quot;"/>
+                    </pic:cNvPr>
+                    <pic:cNvPicPr>
+                      <a:picLocks noChangeAspect="1" noChangeArrowheads="1"/>
+                    </pic:cNvPicPr>
+                  </pic:nvPicPr>
+                  <pic:blipFill>
+                    <a:blip r:embed="rId9" cstate="print">
+                      <a:extLst>
+                        <a:ext uri="{28A0092B-C50C-407E-A947-70E740481C1C}">
+                          <a14:useLocalDpi xmlns:a14="http://schemas.microsoft.com/office/drawing/2010/main" val="0"/>
+                        </a:ext>
+                      </a:extLst>
+                    </a:blip>
+                    <a:srcRect/>
+                    <a:stretch>
+                      <a:fillRect/>
+                    </a:stretch>
+                  </pic:blipFill>
+                  <pic:spPr bwMode="auto">
+                    <a:xfrm>
+                      <a:off x="0" y="0"/>
+                      <a:ext cx="3837013" cy="2728409"/>
+                    </a:xfrm>
+                    <a:prstGeom prst="rect">
+                      <a:avLst/>
+                    </a:prstGeom>
+                    <a:noFill/>
+                    <a:ln>
+                      <a:noFill/>
+                    </a:ln>
+                  </pic:spPr>
+                </pic:pic>
+              </a:graphicData>
+            </a:graphic>
+          </wp:inline>
+        </w:drawing>
+      </w:r>
+    </w:p>
+    <w:p>
+      <w:r>
+        <w:rPr>
+          <w:rFonts w:ascii="Segoe UI Emoji" w:hAnsi="Segoe UI Emoji" w:cs="Segoe UI Emoji"/>
+        </w:rPr>
+        <w:lastRenderedPageBreak/>
+        <w:t>✅</w:t>
+      </w:r>
+      <w:r>
+        <w:t xml:space="preserve"> Critérios de Aceite</w:t>
+      </w:r>
+    </w:p>
+    <w:p>
+      <w:pPr>
+        <w:numPr>
+          <w:ilvl w:val="0"/>
+          <w:numId w:val="1"/>
+        </w:numPr>
+      </w:pPr>
+      <w:r>
+        <w:t>Tela de listagem implementada conforme o design aprovado no Figma.</w:t>
+      </w:r>
+    </w:p>
+    <w:p>
+      <w:pPr>
+        <w:pStyle w:val="PargrafodaLista"/>
+        <w:numPr>
+          <w:ilvl w:val="0"/>
+          <w:numId w:val="1"/>
+        </w:numPr>
+      </w:pPr>
+      <w:r>
+        <w:t>Exibição correta dos registros cadastrados (por enquanto fakes).</w:t>
+      </w:r>
+    </w:p>
+    <w:p>
+      <w:pPr>
+        <w:pStyle w:val="PargrafodaLista"/>
+        <w:numPr>
+          <w:ilvl w:val="0"/>
+          <w:numId w:val="1"/>
+        </w:numPr>
+      </w:pPr>
+      <w:r>
+        <w:t>Funcionalidade de busca e filtros operando corretamente.</w:t>
+      </w:r>
+    </w:p>
+    <w:p>
+      <w:pPr>
+        <w:pStyle w:val="PargrafodaLista"/>
+        <w:numPr>
+          <w:ilvl w:val="0"/>
+          <w:numId w:val="1"/>
+        </w:numPr>
+      </w:pPr>
+      <w:r>
+        <w:t>Layout responsivo (desktop e mobile).</w:t>
+      </w:r>
+    </w:p>
+    <w:p>
+      <w:pPr>
+        <w:pStyle w:val="PargrafodaLista"/>
+        <w:numPr>
+          <w:ilvl w:val="0"/>
+          <w:numId w:val="1"/>
+        </w:numPr>
+      </w:pPr>
+      <w:r>
+        <w:t>Ações de edição e exclusão acessíveis a partir da listagem (por enquanto somente chamada das telas).</w:t>
+      </w:r>
+    </w:p>
+    <w:p>
+      <w:r>
+        <w:rPr>
+          <w:rFonts w:ascii="Segoe UI Symbol" w:hAnsi="Segoe UI Symbol" w:cs="Segoe UI Symbol"/>
+        </w:rPr>
+        <w:t>🗒</w:t>
+      </w:r>
+      <w:r>
+        <w:t>️ Observações</w:t>
+      </w:r>
+    </w:p>
+    <w:p>
+      <w:pPr>
+        <w:numPr>
+          <w:ilvl w:val="0"/>
+          <w:numId w:val="2"/>
+        </w:numPr>
+      </w:pPr>
+      <w:r>
+        <w:t>Garantir a padronização dos componentes e estilos com as demais telas.</w:t>
+      </w:r>
+    </w:p>
+    <w:p>
+      <w:pPr>
+        <w:numPr>
+          <w:ilvl w:val="0"/>
+          <w:numId w:val="2"/>
+        </w:numPr>
+      </w:pPr>
+      <w:r>
+        <w:t>Manter boa performance ao exibir grandes volumes de dados.</w:t>
+      </w:r>
+    </w:p>
+    <w:p>
+      <w:pPr>
+        <w:numPr>
+          <w:ilvl w:val="0"/>
+          <w:numId w:val="2"/>
+        </w:numPr>
+      </w:pPr>
+      <w:r>
+        <w:t>Documentar o funcionamento da tela e anexar prints ou link do ambiente de testes.</w:t>
+      </w:r>
+    </w:p>
     <w:tbl>
       <w:tblPr>
         <w:tblStyle w:val="Tabelacomgrade"/>
@@ -727,35 +928,68 @@
     <w:p/>
     <w:p>
       <w:r>
-        <w:t>Descrição do que foi produzido, com diagramas de caso de uso, diagrama de sequência, diagrama com as classes afetadas nas sprint.</w:t>
+        <w:t xml:space="preserve">Durante o processo de desenvolvimento da task, foram feitas as importações necessárias </w:t>
+      </w:r>
+      <w:r>
+        <w:t>corretamente. Foram realizados também testes de responsividade e observações conforme novos dados eram adicionados. Os resultados obtidos foram estes:</w:t>
+      </w:r>
+      <w:r>
+        <w:br/>
+      </w:r>
+      <w:r>
+        <w:rPr>
+          <w:noProof/>
+        </w:rPr>
+        <w:drawing>
+          <wp:inline distT="0" distB="0" distL="0" distR="0" wp14:anchorId="6BCB9046" wp14:editId="0FC5751D">
+            <wp:extent cx="6472555" cy="3347085"/>
+            <wp:effectExtent l="0" t="0" r="4445" b="5715"/>
+            <wp:docPr id="4" name="Imagem 4"/>
+            <wp:cNvGraphicFramePr>
+              <a:graphicFrameLocks xmlns:a="http://schemas.openxmlformats.org/drawingml/2006/main" noChangeAspect="1"/>
+            </wp:cNvGraphicFramePr>
+            <a:graphic xmlns:a="http://schemas.openxmlformats.org/drawingml/2006/main">
+              <a:graphicData uri="http://schemas.openxmlformats.org/drawingml/2006/picture">
+                <pic:pic xmlns:pic="http://schemas.openxmlformats.org/drawingml/2006/picture">
+                  <pic:nvPicPr>
+                    <pic:cNvPr id="0" name="Picture 8"/>
+                    <pic:cNvPicPr>
+                      <a:picLocks noChangeAspect="1" noChangeArrowheads="1"/>
+                    </pic:cNvPicPr>
+                  </pic:nvPicPr>
+                  <pic:blipFill>
+                    <a:blip r:embed="rId10">
+                      <a:extLst>
+                        <a:ext uri="{28A0092B-C50C-407E-A947-70E740481C1C}">
+                          <a14:useLocalDpi xmlns:a14="http://schemas.microsoft.com/office/drawing/2010/main" val="0"/>
+                        </a:ext>
+                      </a:extLst>
+                    </a:blip>
+                    <a:srcRect/>
+                    <a:stretch>
+                      <a:fillRect/>
+                    </a:stretch>
+                  </pic:blipFill>
+                  <pic:spPr bwMode="auto">
+                    <a:xfrm>
+                      <a:off x="0" y="0"/>
+                      <a:ext cx="6472555" cy="3347085"/>
+                    </a:xfrm>
+                    <a:prstGeom prst="rect">
+                      <a:avLst/>
+                    </a:prstGeom>
+                    <a:noFill/>
+                    <a:ln>
+                      <a:noFill/>
+                    </a:ln>
+                  </pic:spPr>
+                </pic:pic>
+              </a:graphicData>
+            </a:graphic>
+          </wp:inline>
+        </w:drawing>
       </w:r>
     </w:p>
-    <w:p>
-      <w:r>
-        <w:t>Se necessário colocar outros diagramas.</w:t>
-      </w:r>
-    </w:p>
-    <w:p>
-      <w:r>
-        <w:t>Colocar imagens das telas produzidas.</w:t>
-      </w:r>
-    </w:p>
-    <w:p>
-      <w:r>
-        <w:t>Descrever o que foi bem durante a sprint – aprendizados.</w:t>
-      </w:r>
-    </w:p>
-    <w:p>
-      <w:r>
-        <w:t>Descrever o que não pode ser implementado com justificativa.</w:t>
-      </w:r>
-    </w:p>
-    <w:p>
-      <w:r>
-        <w:t>Descrever os testes realizados (se necessário)</w:t>
-      </w:r>
-    </w:p>
-    <w:p/>
     <w:p>
       <w:pPr>
         <w:shd w:val="clear" w:color="auto" w:fill="000000" w:themeFill="text1"/>
@@ -830,6 +1064,315 @@
     </w:p>
   </w:footnote>
 </w:footnotes>
+</file>
+
+<file path=word/numbering.xml><?xml version="1.0" encoding="utf-8"?>
+<w:numbering xmlns:wpc="http://schemas.microsoft.com/office/word/2010/wordprocessingCanvas" xmlns:cx="http://schemas.microsoft.com/office/drawing/2014/chartex" xmlns:cx1="http://schemas.microsoft.com/office/drawing/2015/9/8/chartex" xmlns:cx2="http://schemas.microsoft.com/office/drawing/2015/10/21/chartex" xmlns:cx3="http://schemas.microsoft.com/office/drawing/2016/5/9/chartex" xmlns:cx4="http://schemas.microsoft.com/office/drawing/2016/5/10/chartex" xmlns:cx5="http://schemas.microsoft.com/office/drawing/2016/5/11/chartex" xmlns:cx6="http://schemas.microsoft.com/office/drawing/2016/5/12/chartex" xmlns:cx7="http://schemas.microsoft.com/office/drawing/2016/5/13/chartex" xmlns:cx8="http://schemas.microsoft.com/office/drawing/2016/5/14/chartex" xmlns:mc="http://schemas.openxmlformats.org/markup-compatibility/2006" xmlns:aink="http://schemas.microsoft.com/office/drawing/2016/ink" xmlns:am3d="http://schemas.microsoft.com/office/drawing/2017/model3d" xmlns:o="urn:schemas-microsoft-com:office:office" xmlns:oel="http://schemas.microsoft.com/office/2019/extlst" xmlns:r="http://schemas.openxmlformats.org/officeDocument/2006/relationships" xmlns:m="http://schemas.openxmlformats.org/officeDocument/2006/math" xmlns:v="urn:schemas-microsoft-com:vml" xmlns:wp14="http://schemas.microsoft.com/office/word/2010/wordprocessingDrawing" xmlns:wp="http://schemas.openxmlformats.org/drawingml/2006/wordprocessingDrawing" xmlns:w10="urn:schemas-microsoft-com:office:word" xmlns:w="http://schemas.openxmlformats.org/wordprocessingml/2006/main" xmlns:w14="http://schemas.microsoft.com/office/word/2010/wordml" xmlns:w15="http://schemas.microsoft.com/office/word/2012/wordml" xmlns:w16cex="http://schemas.microsoft.com/office/word/2018/wordml/cex" xmlns:w16cid="http://schemas.microsoft.com/office/word/2016/wordml/cid" xmlns:w16="http://schemas.microsoft.com/office/word/2018/wordml" xmlns:w16sdtdh="http://schemas.microsoft.com/office/word/2020/wordml/sdtdatahash" xmlns:w16se="http://schemas.microsoft.com/office/word/2015/wordml/symex" xmlns:wpg="http://schemas.microsoft.com/office/word/2010/wordprocessingGroup" xmlns:wpi="http://schemas.microsoft.com/office/word/2010/wordprocessingInk" xmlns:wne="http://schemas.microsoft.com/office/word/2006/wordml" xmlns:wps="http://schemas.microsoft.com/office/word/2010/wordprocessingShape" mc:Ignorable="w14 w15 w16se w16cid w16 w16cex w16sdtdh wp14">
+  <w:abstractNum w:abstractNumId="0" w15:restartNumberingAfterBreak="0">
+    <w:nsid w:val="5BBD27D8"/>
+    <w:multiLevelType w:val="multilevel"/>
+    <w:tmpl w:val="8A1A9A48"/>
+    <w:lvl w:ilvl="0">
+      <w:start w:val="1"/>
+      <w:numFmt w:val="bullet"/>
+      <w:lvlText w:val=""/>
+      <w:lvlJc w:val="left"/>
+      <w:pPr>
+        <w:tabs>
+          <w:tab w:val="num" w:pos="720"/>
+        </w:tabs>
+        <w:ind w:left="720" w:hanging="360"/>
+      </w:pPr>
+      <w:rPr>
+        <w:rFonts w:ascii="Symbol" w:hAnsi="Symbol" w:hint="default"/>
+        <w:sz w:val="20"/>
+      </w:rPr>
+    </w:lvl>
+    <w:lvl w:ilvl="1" w:tentative="1">
+      <w:start w:val="1"/>
+      <w:numFmt w:val="bullet"/>
+      <w:lvlText w:val="o"/>
+      <w:lvlJc w:val="left"/>
+      <w:pPr>
+        <w:tabs>
+          <w:tab w:val="num" w:pos="1440"/>
+        </w:tabs>
+        <w:ind w:left="1440" w:hanging="360"/>
+      </w:pPr>
+      <w:rPr>
+        <w:rFonts w:ascii="Courier New" w:hAnsi="Courier New" w:hint="default"/>
+        <w:sz w:val="20"/>
+      </w:rPr>
+    </w:lvl>
+    <w:lvl w:ilvl="2" w:tentative="1">
+      <w:start w:val="1"/>
+      <w:numFmt w:val="bullet"/>
+      <w:lvlText w:val=""/>
+      <w:lvlJc w:val="left"/>
+      <w:pPr>
+        <w:tabs>
+          <w:tab w:val="num" w:pos="2160"/>
+        </w:tabs>
+        <w:ind w:left="2160" w:hanging="360"/>
+      </w:pPr>
+      <w:rPr>
+        <w:rFonts w:ascii="Wingdings" w:hAnsi="Wingdings" w:hint="default"/>
+        <w:sz w:val="20"/>
+      </w:rPr>
+    </w:lvl>
+    <w:lvl w:ilvl="3" w:tentative="1">
+      <w:start w:val="1"/>
+      <w:numFmt w:val="bullet"/>
+      <w:lvlText w:val=""/>
+      <w:lvlJc w:val="left"/>
+      <w:pPr>
+        <w:tabs>
+          <w:tab w:val="num" w:pos="2880"/>
+        </w:tabs>
+        <w:ind w:left="2880" w:hanging="360"/>
+      </w:pPr>
+      <w:rPr>
+        <w:rFonts w:ascii="Wingdings" w:hAnsi="Wingdings" w:hint="default"/>
+        <w:sz w:val="20"/>
+      </w:rPr>
+    </w:lvl>
+    <w:lvl w:ilvl="4" w:tentative="1">
+      <w:start w:val="1"/>
+      <w:numFmt w:val="bullet"/>
+      <w:lvlText w:val=""/>
+      <w:lvlJc w:val="left"/>
+      <w:pPr>
+        <w:tabs>
+          <w:tab w:val="num" w:pos="3600"/>
+        </w:tabs>
+        <w:ind w:left="3600" w:hanging="360"/>
+      </w:pPr>
+      <w:rPr>
+        <w:rFonts w:ascii="Wingdings" w:hAnsi="Wingdings" w:hint="default"/>
+        <w:sz w:val="20"/>
+      </w:rPr>
+    </w:lvl>
+    <w:lvl w:ilvl="5" w:tentative="1">
+      <w:start w:val="1"/>
+      <w:numFmt w:val="bullet"/>
+      <w:lvlText w:val=""/>
+      <w:lvlJc w:val="left"/>
+      <w:pPr>
+        <w:tabs>
+          <w:tab w:val="num" w:pos="4320"/>
+        </w:tabs>
+        <w:ind w:left="4320" w:hanging="360"/>
+      </w:pPr>
+      <w:rPr>
+        <w:rFonts w:ascii="Wingdings" w:hAnsi="Wingdings" w:hint="default"/>
+        <w:sz w:val="20"/>
+      </w:rPr>
+    </w:lvl>
+    <w:lvl w:ilvl="6" w:tentative="1">
+      <w:start w:val="1"/>
+      <w:numFmt w:val="bullet"/>
+      <w:lvlText w:val=""/>
+      <w:lvlJc w:val="left"/>
+      <w:pPr>
+        <w:tabs>
+          <w:tab w:val="num" w:pos="5040"/>
+        </w:tabs>
+        <w:ind w:left="5040" w:hanging="360"/>
+      </w:pPr>
+      <w:rPr>
+        <w:rFonts w:ascii="Wingdings" w:hAnsi="Wingdings" w:hint="default"/>
+        <w:sz w:val="20"/>
+      </w:rPr>
+    </w:lvl>
+    <w:lvl w:ilvl="7" w:tentative="1">
+      <w:start w:val="1"/>
+      <w:numFmt w:val="bullet"/>
+      <w:lvlText w:val=""/>
+      <w:lvlJc w:val="left"/>
+      <w:pPr>
+        <w:tabs>
+          <w:tab w:val="num" w:pos="5760"/>
+        </w:tabs>
+        <w:ind w:left="5760" w:hanging="360"/>
+      </w:pPr>
+      <w:rPr>
+        <w:rFonts w:ascii="Wingdings" w:hAnsi="Wingdings" w:hint="default"/>
+        <w:sz w:val="20"/>
+      </w:rPr>
+    </w:lvl>
+    <w:lvl w:ilvl="8" w:tentative="1">
+      <w:start w:val="1"/>
+      <w:numFmt w:val="bullet"/>
+      <w:lvlText w:val=""/>
+      <w:lvlJc w:val="left"/>
+      <w:pPr>
+        <w:tabs>
+          <w:tab w:val="num" w:pos="6480"/>
+        </w:tabs>
+        <w:ind w:left="6480" w:hanging="360"/>
+      </w:pPr>
+      <w:rPr>
+        <w:rFonts w:ascii="Wingdings" w:hAnsi="Wingdings" w:hint="default"/>
+        <w:sz w:val="20"/>
+      </w:rPr>
+    </w:lvl>
+  </w:abstractNum>
+  <w:abstractNum w:abstractNumId="1" w15:restartNumberingAfterBreak="0">
+    <w:nsid w:val="67A61637"/>
+    <w:multiLevelType w:val="multilevel"/>
+    <w:tmpl w:val="C0E0F468"/>
+    <w:lvl w:ilvl="0">
+      <w:start w:val="1"/>
+      <w:numFmt w:val="bullet"/>
+      <w:lvlText w:val=""/>
+      <w:lvlJc w:val="left"/>
+      <w:pPr>
+        <w:tabs>
+          <w:tab w:val="num" w:pos="720"/>
+        </w:tabs>
+        <w:ind w:left="720" w:hanging="360"/>
+      </w:pPr>
+      <w:rPr>
+        <w:rFonts w:ascii="Symbol" w:hAnsi="Symbol" w:hint="default"/>
+        <w:sz w:val="20"/>
+      </w:rPr>
+    </w:lvl>
+    <w:lvl w:ilvl="1" w:tentative="1">
+      <w:start w:val="1"/>
+      <w:numFmt w:val="bullet"/>
+      <w:lvlText w:val="o"/>
+      <w:lvlJc w:val="left"/>
+      <w:pPr>
+        <w:tabs>
+          <w:tab w:val="num" w:pos="1440"/>
+        </w:tabs>
+        <w:ind w:left="1440" w:hanging="360"/>
+      </w:pPr>
+      <w:rPr>
+        <w:rFonts w:ascii="Courier New" w:hAnsi="Courier New" w:hint="default"/>
+        <w:sz w:val="20"/>
+      </w:rPr>
+    </w:lvl>
+    <w:lvl w:ilvl="2" w:tentative="1">
+      <w:start w:val="1"/>
+      <w:numFmt w:val="bullet"/>
+      <w:lvlText w:val=""/>
+      <w:lvlJc w:val="left"/>
+      <w:pPr>
+        <w:tabs>
+          <w:tab w:val="num" w:pos="2160"/>
+        </w:tabs>
+        <w:ind w:left="2160" w:hanging="360"/>
+      </w:pPr>
+      <w:rPr>
+        <w:rFonts w:ascii="Wingdings" w:hAnsi="Wingdings" w:hint="default"/>
+        <w:sz w:val="20"/>
+      </w:rPr>
+    </w:lvl>
+    <w:lvl w:ilvl="3" w:tentative="1">
+      <w:start w:val="1"/>
+      <w:numFmt w:val="bullet"/>
+      <w:lvlText w:val=""/>
+      <w:lvlJc w:val="left"/>
+      <w:pPr>
+        <w:tabs>
+          <w:tab w:val="num" w:pos="2880"/>
+        </w:tabs>
+        <w:ind w:left="2880" w:hanging="360"/>
+      </w:pPr>
+      <w:rPr>
+        <w:rFonts w:ascii="Wingdings" w:hAnsi="Wingdings" w:hint="default"/>
+        <w:sz w:val="20"/>
+      </w:rPr>
+    </w:lvl>
+    <w:lvl w:ilvl="4" w:tentative="1">
+      <w:start w:val="1"/>
+      <w:numFmt w:val="bullet"/>
+      <w:lvlText w:val=""/>
+      <w:lvlJc w:val="left"/>
+      <w:pPr>
+        <w:tabs>
+          <w:tab w:val="num" w:pos="3600"/>
+        </w:tabs>
+        <w:ind w:left="3600" w:hanging="360"/>
+      </w:pPr>
+      <w:rPr>
+        <w:rFonts w:ascii="Wingdings" w:hAnsi="Wingdings" w:hint="default"/>
+        <w:sz w:val="20"/>
+      </w:rPr>
+    </w:lvl>
+    <w:lvl w:ilvl="5" w:tentative="1">
+      <w:start w:val="1"/>
+      <w:numFmt w:val="bullet"/>
+      <w:lvlText w:val=""/>
+      <w:lvlJc w:val="left"/>
+      <w:pPr>
+        <w:tabs>
+          <w:tab w:val="num" w:pos="4320"/>
+        </w:tabs>
+        <w:ind w:left="4320" w:hanging="360"/>
+      </w:pPr>
+      <w:rPr>
+        <w:rFonts w:ascii="Wingdings" w:hAnsi="Wingdings" w:hint="default"/>
+        <w:sz w:val="20"/>
+      </w:rPr>
+    </w:lvl>
+    <w:lvl w:ilvl="6" w:tentative="1">
+      <w:start w:val="1"/>
+      <w:numFmt w:val="bullet"/>
+      <w:lvlText w:val=""/>
+      <w:lvlJc w:val="left"/>
+      <w:pPr>
+        <w:tabs>
+          <w:tab w:val="num" w:pos="5040"/>
+        </w:tabs>
+        <w:ind w:left="5040" w:hanging="360"/>
+      </w:pPr>
+      <w:rPr>
+        <w:rFonts w:ascii="Wingdings" w:hAnsi="Wingdings" w:hint="default"/>
+        <w:sz w:val="20"/>
+      </w:rPr>
+    </w:lvl>
+    <w:lvl w:ilvl="7" w:tentative="1">
+      <w:start w:val="1"/>
+      <w:numFmt w:val="bullet"/>
+      <w:lvlText w:val=""/>
+      <w:lvlJc w:val="left"/>
+      <w:pPr>
+        <w:tabs>
+          <w:tab w:val="num" w:pos="5760"/>
+        </w:tabs>
+        <w:ind w:left="5760" w:hanging="360"/>
+      </w:pPr>
+      <w:rPr>
+        <w:rFonts w:ascii="Wingdings" w:hAnsi="Wingdings" w:hint="default"/>
+        <w:sz w:val="20"/>
+      </w:rPr>
+    </w:lvl>
+    <w:lvl w:ilvl="8" w:tentative="1">
+      <w:start w:val="1"/>
+      <w:numFmt w:val="bullet"/>
+      <w:lvlText w:val=""/>
+      <w:lvlJc w:val="left"/>
+      <w:pPr>
+        <w:tabs>
+          <w:tab w:val="num" w:pos="6480"/>
+        </w:tabs>
+        <w:ind w:left="6480" w:hanging="360"/>
+      </w:pPr>
+      <w:rPr>
+        <w:rFonts w:ascii="Wingdings" w:hAnsi="Wingdings" w:hint="default"/>
+        <w:sz w:val="20"/>
+      </w:rPr>
+    </w:lvl>
+  </w:abstractNum>
+  <w:num w:numId="1" w16cid:durableId="890381738">
+    <w:abstractNumId w:val="0"/>
+  </w:num>
+  <w:num w:numId="2" w16cid:durableId="1720855092">
+    <w:abstractNumId w:val="1"/>
+  </w:num>
+</w:numbering>
 </file>
 
 <file path=word/styles.xml><?xml version="1.0" encoding="utf-8"?>

</xml_diff>

<commit_message>
:books: docs: Número da task corrigida na documentação
</commit_message>
<xml_diff>
--- a/Documentation/Sprint03_Task020_Desenvolver_Tela_De_Listagem_Do_Cadastro.docx
+++ b/Documentation/Sprint03_Task020_Desenvolver_Tela_De_Listagem_Do_Cadastro.docx
@@ -1,6 +1,6 @@
 
 <file path=word/document.xml><?xml version="1.0" encoding="utf-8"?>
-<w:document xmlns:wpc="http://schemas.microsoft.com/office/word/2010/wordprocessingCanvas" xmlns:cx="http://schemas.microsoft.com/office/drawing/2014/chartex" xmlns:cx1="http://schemas.microsoft.com/office/drawing/2015/9/8/chartex" xmlns:cx2="http://schemas.microsoft.com/office/drawing/2015/10/21/chartex" xmlns:cx3="http://schemas.microsoft.com/office/drawing/2016/5/9/chartex" xmlns:cx4="http://schemas.microsoft.com/office/drawing/2016/5/10/chartex" xmlns:cx5="http://schemas.microsoft.com/office/drawing/2016/5/11/chartex" xmlns:cx6="http://schemas.microsoft.com/office/drawing/2016/5/12/chartex" xmlns:cx7="http://schemas.microsoft.com/office/drawing/2016/5/13/chartex" xmlns:cx8="http://schemas.microsoft.com/office/drawing/2016/5/14/chartex" xmlns:mc="http://schemas.openxmlformats.org/markup-compatibility/2006" xmlns:aink="http://schemas.microsoft.com/office/drawing/2016/ink" xmlns:am3d="http://schemas.microsoft.com/office/drawing/2017/model3d" xmlns:o="urn:schemas-microsoft-com:office:office" xmlns:oel="http://schemas.microsoft.com/office/2019/extlst" xmlns:r="http://schemas.openxmlformats.org/officeDocument/2006/relationships" xmlns:m="http://schemas.openxmlformats.org/officeDocument/2006/math" xmlns:v="urn:schemas-microsoft-com:vml" xmlns:wp14="http://schemas.microsoft.com/office/word/2010/wordprocessingDrawing" xmlns:wp="http://schemas.openxmlformats.org/drawingml/2006/wordprocessingDrawing" xmlns:w10="urn:schemas-microsoft-com:office:word" xmlns:w="http://schemas.openxmlformats.org/wordprocessingml/2006/main" xmlns:w14="http://schemas.microsoft.com/office/word/2010/wordml" xmlns:w15="http://schemas.microsoft.com/office/word/2012/wordml" xmlns:w16cex="http://schemas.microsoft.com/office/word/2018/wordml/cex" xmlns:w16cid="http://schemas.microsoft.com/office/word/2016/wordml/cid" xmlns:w16="http://schemas.microsoft.com/office/word/2018/wordml" xmlns:w16sdtdh="http://schemas.microsoft.com/office/word/2020/wordml/sdtdatahash" xmlns:w16se="http://schemas.microsoft.com/office/word/2015/wordml/symex" xmlns:wpg="http://schemas.microsoft.com/office/word/2010/wordprocessingGroup" xmlns:wpi="http://schemas.microsoft.com/office/word/2010/wordprocessingInk" xmlns:wne="http://schemas.microsoft.com/office/word/2006/wordml" xmlns:wps="http://schemas.microsoft.com/office/word/2010/wordprocessingShape" mc:Ignorable="w14 w15 w16se w16cid w16 w16cex w16sdtdh wp14">
+<w:document xmlns:wpc="http://schemas.microsoft.com/office/word/2010/wordprocessingCanvas" xmlns:cx="http://schemas.microsoft.com/office/drawing/2014/chartex" xmlns:cx1="http://schemas.microsoft.com/office/drawing/2015/9/8/chartex" xmlns:cx2="http://schemas.microsoft.com/office/drawing/2015/10/21/chartex" xmlns:cx3="http://schemas.microsoft.com/office/drawing/2016/5/9/chartex" xmlns:cx4="http://schemas.microsoft.com/office/drawing/2016/5/10/chartex" xmlns:cx5="http://schemas.microsoft.com/office/drawing/2016/5/11/chartex" xmlns:cx6="http://schemas.microsoft.com/office/drawing/2016/5/12/chartex" xmlns:cx7="http://schemas.microsoft.com/office/drawing/2016/5/13/chartex" xmlns:cx8="http://schemas.microsoft.com/office/drawing/2016/5/14/chartex" xmlns:mc="http://schemas.openxmlformats.org/markup-compatibility/2006" xmlns:aink="http://schemas.microsoft.com/office/drawing/2016/ink" xmlns:am3d="http://schemas.microsoft.com/office/drawing/2017/model3d" xmlns:o="urn:schemas-microsoft-com:office:office" xmlns:r="http://schemas.openxmlformats.org/officeDocument/2006/relationships" xmlns:m="http://schemas.openxmlformats.org/officeDocument/2006/math" xmlns:v="urn:schemas-microsoft-com:vml" xmlns:wp14="http://schemas.microsoft.com/office/word/2010/wordprocessingDrawing" xmlns:wp="http://schemas.openxmlformats.org/drawingml/2006/wordprocessingDrawing" xmlns:w10="urn:schemas-microsoft-com:office:word" xmlns:w="http://schemas.openxmlformats.org/wordprocessingml/2006/main" xmlns:w14="http://schemas.microsoft.com/office/word/2010/wordml" xmlns:w15="http://schemas.microsoft.com/office/word/2012/wordml" xmlns:w16cid="http://schemas.microsoft.com/office/word/2016/wordml/cid" xmlns:w16se="http://schemas.microsoft.com/office/word/2015/wordml/symex" xmlns:wpg="http://schemas.microsoft.com/office/word/2010/wordprocessingGroup" xmlns:wpi="http://schemas.microsoft.com/office/word/2010/wordprocessingInk" xmlns:wne="http://schemas.microsoft.com/office/word/2006/wordml" xmlns:wps="http://schemas.microsoft.com/office/word/2010/wordprocessingShape" mc:Ignorable="w14 w15 w16se w16cid wp14">
   <w:body>
     <w:p>
       <w:pPr>
@@ -104,8 +104,20 @@
                 <w:sz w:val="28"/>
                 <w:szCs w:val="28"/>
               </w:rPr>
-              <w:t>Sprint Documentation</w:t>
-            </w:r>
+              <w:t xml:space="preserve">Sprint </w:t>
+            </w:r>
+            <w:proofErr w:type="spellStart"/>
+            <w:r>
+              <w:rPr>
+                <w:b/>
+                <w:bCs/>
+                <w:color w:val="FFFFFF" w:themeColor="background1"/>
+                <w:sz w:val="28"/>
+                <w:szCs w:val="28"/>
+              </w:rPr>
+              <w:t>Documentation</w:t>
+            </w:r>
+            <w:proofErr w:type="spellEnd"/>
           </w:p>
         </w:tc>
       </w:tr>
@@ -205,12 +217,37 @@
                 <w:bCs/>
               </w:rPr>
             </w:pPr>
-            <w:r>
-              <w:rPr>
-                <w:b/>
-                <w:bCs/>
-              </w:rPr>
-              <w:t>Projetc Name:</w:t>
+            <w:proofErr w:type="spellStart"/>
+            <w:r>
+              <w:rPr>
+                <w:b/>
+                <w:bCs/>
+              </w:rPr>
+              <w:t>Projetc</w:t>
+            </w:r>
+            <w:proofErr w:type="spellEnd"/>
+            <w:r>
+              <w:rPr>
+                <w:b/>
+                <w:bCs/>
+              </w:rPr>
+              <w:t xml:space="preserve"> </w:t>
+            </w:r>
+            <w:proofErr w:type="spellStart"/>
+            <w:r>
+              <w:rPr>
+                <w:b/>
+                <w:bCs/>
+              </w:rPr>
+              <w:t>Name</w:t>
+            </w:r>
+            <w:proofErr w:type="spellEnd"/>
+            <w:r>
+              <w:rPr>
+                <w:b/>
+                <w:bCs/>
+              </w:rPr>
+              <w:t>:</w:t>
             </w:r>
           </w:p>
         </w:tc>
@@ -226,6 +263,7 @@
                 <w:bCs/>
               </w:rPr>
             </w:pPr>
+            <w:proofErr w:type="spellStart"/>
             <w:r>
               <w:rPr>
                 <w:b/>
@@ -233,6 +271,7 @@
               </w:rPr>
               <w:t>civitas-frontend</w:t>
             </w:r>
+            <w:proofErr w:type="spellEnd"/>
           </w:p>
         </w:tc>
       </w:tr>
@@ -314,8 +353,18 @@
                 <w:bCs/>
                 <w:color w:val="FFFFFF" w:themeColor="background1"/>
               </w:rPr>
-              <w:t>Team Members</w:t>
-            </w:r>
+              <w:t xml:space="preserve">Team </w:t>
+            </w:r>
+            <w:proofErr w:type="spellStart"/>
+            <w:r>
+              <w:rPr>
+                <w:b/>
+                <w:bCs/>
+                <w:color w:val="FFFFFF" w:themeColor="background1"/>
+              </w:rPr>
+              <w:t>Members</w:t>
+            </w:r>
+            <w:proofErr w:type="spellEnd"/>
           </w:p>
         </w:tc>
       </w:tr>
@@ -327,7 +376,15 @@
           </w:tcPr>
           <w:p>
             <w:r>
-              <w:t>Enzo Stafuza dos Santos</w:t>
+              <w:t xml:space="preserve">Enzo </w:t>
+            </w:r>
+            <w:proofErr w:type="spellStart"/>
+            <w:r>
+              <w:t>Stafuza</w:t>
+            </w:r>
+            <w:proofErr w:type="spellEnd"/>
+            <w:r>
+              <w:t xml:space="preserve"> dos Santos</w:t>
             </w:r>
           </w:p>
         </w:tc>
@@ -390,8 +447,13 @@
             <w:tcW w:w="754" w:type="dxa"/>
           </w:tcPr>
           <w:p>
-            <w:r>
-              <w:t>Task#</w:t>
+            <w:proofErr w:type="spellStart"/>
+            <w:r>
+              <w:t>Task</w:t>
+            </w:r>
+            <w:proofErr w:type="spellEnd"/>
+            <w:r>
+              <w:t>#</w:t>
             </w:r>
           </w:p>
         </w:tc>
@@ -400,9 +462,11 @@
             <w:tcW w:w="6234" w:type="dxa"/>
           </w:tcPr>
           <w:p>
+            <w:proofErr w:type="spellStart"/>
             <w:r>
               <w:t>Description</w:t>
             </w:r>
+            <w:proofErr w:type="spellEnd"/>
           </w:p>
         </w:tc>
         <w:tc>
@@ -410,9 +474,11 @@
             <w:tcW w:w="1541" w:type="dxa"/>
           </w:tcPr>
           <w:p>
+            <w:proofErr w:type="gramStart"/>
             <w:r>
               <w:t>Start Date</w:t>
             </w:r>
+            <w:proofErr w:type="gramEnd"/>
           </w:p>
         </w:tc>
         <w:tc>
@@ -433,7 +499,10 @@
           </w:tcPr>
           <w:p>
             <w:r>
-              <w:t>003</w:t>
+              <w:t>0</w:t>
+            </w:r>
+            <w:r>
+              <w:t>20</w:t>
             </w:r>
           </w:p>
         </w:tc>
@@ -499,13 +568,31 @@
                 <w:bCs/>
               </w:rPr>
             </w:pPr>
-            <w:r>
-              <w:rPr>
-                <w:b/>
-                <w:bCs/>
-              </w:rPr>
-              <w:t>Task Description</w:t>
-            </w:r>
+            <w:proofErr w:type="spellStart"/>
+            <w:r>
+              <w:rPr>
+                <w:b/>
+                <w:bCs/>
+              </w:rPr>
+              <w:t>Task</w:t>
+            </w:r>
+            <w:proofErr w:type="spellEnd"/>
+            <w:r>
+              <w:rPr>
+                <w:b/>
+                <w:bCs/>
+              </w:rPr>
+              <w:t xml:space="preserve"> </w:t>
+            </w:r>
+            <w:proofErr w:type="spellStart"/>
+            <w:r>
+              <w:rPr>
+                <w:b/>
+                <w:bCs/>
+              </w:rPr>
+              <w:t>Description</w:t>
+            </w:r>
+            <w:proofErr w:type="spellEnd"/>
           </w:p>
         </w:tc>
       </w:tr>
@@ -515,8 +602,13 @@
             <w:tcW w:w="828" w:type="dxa"/>
           </w:tcPr>
           <w:p>
-            <w:r>
-              <w:t>Task #</w:t>
+            <w:proofErr w:type="spellStart"/>
+            <w:r>
+              <w:t>Task</w:t>
+            </w:r>
+            <w:proofErr w:type="spellEnd"/>
+            <w:r>
+              <w:t xml:space="preserve"> #</w:t>
             </w:r>
           </w:p>
         </w:tc>
@@ -525,9 +617,11 @@
             <w:tcW w:w="2971" w:type="dxa"/>
           </w:tcPr>
           <w:p>
+            <w:proofErr w:type="spellStart"/>
             <w:r>
               <w:t>Description</w:t>
             </w:r>
+            <w:proofErr w:type="spellEnd"/>
           </w:p>
         </w:tc>
         <w:tc>
@@ -535,9 +629,19 @@
             <w:tcW w:w="1441" w:type="dxa"/>
           </w:tcPr>
           <w:p>
-            <w:r>
-              <w:t>Assigned To</w:t>
-            </w:r>
+            <w:proofErr w:type="spellStart"/>
+            <w:r>
+              <w:t>Assigned</w:t>
+            </w:r>
+            <w:proofErr w:type="spellEnd"/>
+            <w:r>
+              <w:t xml:space="preserve"> </w:t>
+            </w:r>
+            <w:proofErr w:type="spellStart"/>
+            <w:r>
+              <w:t>To</w:t>
+            </w:r>
+            <w:proofErr w:type="spellEnd"/>
           </w:p>
         </w:tc>
         <w:tc>
@@ -555,8 +659,13 @@
             <w:tcW w:w="1842" w:type="dxa"/>
           </w:tcPr>
           <w:p>
-            <w:r>
-              <w:t>Estimated Hours</w:t>
+            <w:proofErr w:type="spellStart"/>
+            <w:r>
+              <w:t>Estimated</w:t>
+            </w:r>
+            <w:proofErr w:type="spellEnd"/>
+            <w:r>
+              <w:t xml:space="preserve"> Hours</w:t>
             </w:r>
           </w:p>
         </w:tc>
@@ -565,8 +674,13 @@
             <w:tcW w:w="1683" w:type="dxa"/>
           </w:tcPr>
           <w:p>
-            <w:r>
-              <w:t>Logged Hours</w:t>
+            <w:proofErr w:type="spellStart"/>
+            <w:r>
+              <w:t>Logged</w:t>
+            </w:r>
+            <w:proofErr w:type="spellEnd"/>
+            <w:r>
+              <w:t xml:space="preserve"> Hours</w:t>
             </w:r>
           </w:p>
         </w:tc>
@@ -578,8 +692,13 @@
           </w:tcPr>
           <w:p>
             <w:r>
-              <w:t>003</w:t>
-            </w:r>
+              <w:t>0</w:t>
+            </w:r>
+            <w:r>
+              <w:t>20</w:t>
+            </w:r>
+            <w:bookmarkStart w:id="0" w:name="_GoBack"/>
+            <w:bookmarkEnd w:id="0"/>
           </w:p>
         </w:tc>
         <w:tc>
@@ -598,13 +717,15 @@
           </w:tcPr>
           <w:p>
             <w:r>
-              <w:t>Enzo Stafuza dos Santos</w:t>
-            </w:r>
-            <w:r>
-              <w:t xml:space="preserve"> e </w:t>
-            </w:r>
-            <w:r>
-              <w:t>Gabriel de Oliveira Trinca</w:t>
+              <w:t xml:space="preserve">Enzo </w:t>
+            </w:r>
+            <w:proofErr w:type="spellStart"/>
+            <w:r>
+              <w:t>Stafuza</w:t>
+            </w:r>
+            <w:proofErr w:type="spellEnd"/>
+            <w:r>
+              <w:t xml:space="preserve"> dos Santos e Gabriel de Oliveira Trinca</w:t>
             </w:r>
             <w:r>
               <w:t>.</w:t>
@@ -666,6 +787,7 @@
         </w:rPr>
         <w:t xml:space="preserve">Sprint </w:t>
       </w:r>
+      <w:proofErr w:type="spellStart"/>
       <w:r>
         <w:rPr>
           <w:b/>
@@ -676,6 +798,7 @@
         </w:rPr>
         <w:t>Description</w:t>
       </w:r>
+      <w:proofErr w:type="spellEnd"/>
     </w:p>
     <w:p>
       <w:r>
@@ -683,6 +806,7 @@
       </w:r>
     </w:p>
     <w:p>
+      <w:proofErr w:type="gramStart"/>
       <w:r>
         <w:rPr>
           <w:rFonts w:ascii="Segoe UI Emoji" w:hAnsi="Segoe UI Emoji" w:cs="Segoe UI Emoji"/>
@@ -701,6 +825,7 @@
       <w:r>
         <w:t>Objetivo</w:t>
       </w:r>
+      <w:proofErr w:type="gramEnd"/>
     </w:p>
     <w:p>
       <w:r>
@@ -717,6 +842,9 @@
         <w:jc w:val="center"/>
       </w:pPr>
       <w:r>
+        <w:rPr>
+          <w:noProof/>
+        </w:rPr>
         <w:drawing>
           <wp:inline distT="0" distB="0" distL="0" distR="0" wp14:anchorId="3016C110" wp14:editId="24282953">
             <wp:extent cx="3809831" cy="2709080"/>
@@ -776,7 +904,6 @@
         <w:rPr>
           <w:rFonts w:ascii="Segoe UI Emoji" w:hAnsi="Segoe UI Emoji" w:cs="Segoe UI Emoji"/>
         </w:rPr>
-        <w:lastRenderedPageBreak/>
         <w:t>✅</w:t>
       </w:r>
       <w:r>
@@ -791,7 +918,16 @@
         </w:numPr>
       </w:pPr>
       <w:r>
-        <w:t>Tela de listagem implementada conforme o design aprovado no Figma.</w:t>
+        <w:lastRenderedPageBreak/>
+        <w:t xml:space="preserve">Tela de listagem implementada conforme o design aprovado no </w:t>
+      </w:r>
+      <w:proofErr w:type="spellStart"/>
+      <w:r>
+        <w:t>Figma</w:t>
+      </w:r>
+      <w:proofErr w:type="spellEnd"/>
+      <w:r>
+        <w:t>.</w:t>
       </w:r>
     </w:p>
     <w:p>
@@ -803,7 +939,15 @@
         </w:numPr>
       </w:pPr>
       <w:r>
-        <w:t>Exibição correta dos registros cadastrados (por enquanto fakes).</w:t>
+        <w:t xml:space="preserve">Exibição correta dos registros cadastrados (por enquanto </w:t>
+      </w:r>
+      <w:proofErr w:type="spellStart"/>
+      <w:r>
+        <w:t>fakes</w:t>
+      </w:r>
+      <w:proofErr w:type="spellEnd"/>
+      <w:r>
+        <w:t>).</w:t>
       </w:r>
     </w:p>
     <w:p>
@@ -919,8 +1063,20 @@
                 <w:sz w:val="24"/>
                 <w:szCs w:val="24"/>
               </w:rPr>
-              <w:t>Sprint Results</w:t>
-            </w:r>
+              <w:t xml:space="preserve">Sprint </w:t>
+            </w:r>
+            <w:proofErr w:type="spellStart"/>
+            <w:r>
+              <w:rPr>
+                <w:b/>
+                <w:bCs/>
+                <w:color w:val="FFFFFF" w:themeColor="background1"/>
+                <w:sz w:val="24"/>
+                <w:szCs w:val="24"/>
+              </w:rPr>
+              <w:t>Results</w:t>
+            </w:r>
+            <w:proofErr w:type="spellEnd"/>
           </w:p>
         </w:tc>
       </w:tr>
@@ -928,7 +1084,15 @@
     <w:p/>
     <w:p>
       <w:r>
-        <w:t xml:space="preserve">Durante o processo de desenvolvimento da task, foram feitas as importações necessárias </w:t>
+        <w:t xml:space="preserve">Durante o processo de desenvolvimento da </w:t>
+      </w:r>
+      <w:proofErr w:type="spellStart"/>
+      <w:r>
+        <w:t>task</w:t>
+      </w:r>
+      <w:proofErr w:type="spellEnd"/>
+      <w:r>
+        <w:t xml:space="preserve">, foram feitas as importações necessárias </w:t>
       </w:r>
       <w:r>
         <w:t>corretamente. Foram realizados também testes de responsividade e observações conforme novos dados eram adicionados. Os resultados obtidos foram estes:</w:t>
@@ -1017,7 +1181,7 @@
 </file>
 
 <file path=word/endnotes.xml><?xml version="1.0" encoding="utf-8"?>
-<w:endnotes xmlns:wpc="http://schemas.microsoft.com/office/word/2010/wordprocessingCanvas" xmlns:cx="http://schemas.microsoft.com/office/drawing/2014/chartex" xmlns:cx1="http://schemas.microsoft.com/office/drawing/2015/9/8/chartex" xmlns:cx2="http://schemas.microsoft.com/office/drawing/2015/10/21/chartex" xmlns:cx3="http://schemas.microsoft.com/office/drawing/2016/5/9/chartex" xmlns:cx4="http://schemas.microsoft.com/office/drawing/2016/5/10/chartex" xmlns:cx5="http://schemas.microsoft.com/office/drawing/2016/5/11/chartex" xmlns:cx6="http://schemas.microsoft.com/office/drawing/2016/5/12/chartex" xmlns:cx7="http://schemas.microsoft.com/office/drawing/2016/5/13/chartex" xmlns:cx8="http://schemas.microsoft.com/office/drawing/2016/5/14/chartex" xmlns:mc="http://schemas.openxmlformats.org/markup-compatibility/2006" xmlns:aink="http://schemas.microsoft.com/office/drawing/2016/ink" xmlns:am3d="http://schemas.microsoft.com/office/drawing/2017/model3d" xmlns:o="urn:schemas-microsoft-com:office:office" xmlns:oel="http://schemas.microsoft.com/office/2019/extlst" xmlns:r="http://schemas.openxmlformats.org/officeDocument/2006/relationships" xmlns:m="http://schemas.openxmlformats.org/officeDocument/2006/math" xmlns:v="urn:schemas-microsoft-com:vml" xmlns:wp14="http://schemas.microsoft.com/office/word/2010/wordprocessingDrawing" xmlns:wp="http://schemas.openxmlformats.org/drawingml/2006/wordprocessingDrawing" xmlns:w10="urn:schemas-microsoft-com:office:word" xmlns:w="http://schemas.openxmlformats.org/wordprocessingml/2006/main" xmlns:w14="http://schemas.microsoft.com/office/word/2010/wordml" xmlns:w15="http://schemas.microsoft.com/office/word/2012/wordml" xmlns:w16cex="http://schemas.microsoft.com/office/word/2018/wordml/cex" xmlns:w16cid="http://schemas.microsoft.com/office/word/2016/wordml/cid" xmlns:w16="http://schemas.microsoft.com/office/word/2018/wordml" xmlns:w16sdtdh="http://schemas.microsoft.com/office/word/2020/wordml/sdtdatahash" xmlns:w16se="http://schemas.microsoft.com/office/word/2015/wordml/symex" xmlns:wpg="http://schemas.microsoft.com/office/word/2010/wordprocessingGroup" xmlns:wpi="http://schemas.microsoft.com/office/word/2010/wordprocessingInk" xmlns:wne="http://schemas.microsoft.com/office/word/2006/wordml" xmlns:wps="http://schemas.microsoft.com/office/word/2010/wordprocessingShape" mc:Ignorable="w14 w15 w16se w16cid w16 w16cex w16sdtdh wp14">
+<w:endnotes xmlns:wpc="http://schemas.microsoft.com/office/word/2010/wordprocessingCanvas" xmlns:cx="http://schemas.microsoft.com/office/drawing/2014/chartex" xmlns:cx1="http://schemas.microsoft.com/office/drawing/2015/9/8/chartex" xmlns:cx2="http://schemas.microsoft.com/office/drawing/2015/10/21/chartex" xmlns:cx3="http://schemas.microsoft.com/office/drawing/2016/5/9/chartex" xmlns:cx4="http://schemas.microsoft.com/office/drawing/2016/5/10/chartex" xmlns:cx5="http://schemas.microsoft.com/office/drawing/2016/5/11/chartex" xmlns:cx6="http://schemas.microsoft.com/office/drawing/2016/5/12/chartex" xmlns:cx7="http://schemas.microsoft.com/office/drawing/2016/5/13/chartex" xmlns:cx8="http://schemas.microsoft.com/office/drawing/2016/5/14/chartex" xmlns:mc="http://schemas.openxmlformats.org/markup-compatibility/2006" xmlns:aink="http://schemas.microsoft.com/office/drawing/2016/ink" xmlns:am3d="http://schemas.microsoft.com/office/drawing/2017/model3d" xmlns:o="urn:schemas-microsoft-com:office:office" xmlns:r="http://schemas.openxmlformats.org/officeDocument/2006/relationships" xmlns:m="http://schemas.openxmlformats.org/officeDocument/2006/math" xmlns:v="urn:schemas-microsoft-com:vml" xmlns:wp14="http://schemas.microsoft.com/office/word/2010/wordprocessingDrawing" xmlns:wp="http://schemas.openxmlformats.org/drawingml/2006/wordprocessingDrawing" xmlns:w10="urn:schemas-microsoft-com:office:word" xmlns:w="http://schemas.openxmlformats.org/wordprocessingml/2006/main" xmlns:w14="http://schemas.microsoft.com/office/word/2010/wordml" xmlns:w15="http://schemas.microsoft.com/office/word/2012/wordml" xmlns:w16cid="http://schemas.microsoft.com/office/word/2016/wordml/cid" xmlns:w16se="http://schemas.microsoft.com/office/word/2015/wordml/symex" xmlns:wpg="http://schemas.microsoft.com/office/word/2010/wordprocessingGroup" xmlns:wpi="http://schemas.microsoft.com/office/word/2010/wordprocessingInk" xmlns:wne="http://schemas.microsoft.com/office/word/2006/wordml" xmlns:wps="http://schemas.microsoft.com/office/word/2010/wordprocessingShape" mc:Ignorable="w14 w15 w16se w16cid wp14">
   <w:endnote w:type="separator" w:id="-1">
     <w:p>
       <w:pPr>
@@ -1042,7 +1206,7 @@
 </file>
 
 <file path=word/footnotes.xml><?xml version="1.0" encoding="utf-8"?>
-<w:footnotes xmlns:wpc="http://schemas.microsoft.com/office/word/2010/wordprocessingCanvas" xmlns:cx="http://schemas.microsoft.com/office/drawing/2014/chartex" xmlns:cx1="http://schemas.microsoft.com/office/drawing/2015/9/8/chartex" xmlns:cx2="http://schemas.microsoft.com/office/drawing/2015/10/21/chartex" xmlns:cx3="http://schemas.microsoft.com/office/drawing/2016/5/9/chartex" xmlns:cx4="http://schemas.microsoft.com/office/drawing/2016/5/10/chartex" xmlns:cx5="http://schemas.microsoft.com/office/drawing/2016/5/11/chartex" xmlns:cx6="http://schemas.microsoft.com/office/drawing/2016/5/12/chartex" xmlns:cx7="http://schemas.microsoft.com/office/drawing/2016/5/13/chartex" xmlns:cx8="http://schemas.microsoft.com/office/drawing/2016/5/14/chartex" xmlns:mc="http://schemas.openxmlformats.org/markup-compatibility/2006" xmlns:aink="http://schemas.microsoft.com/office/drawing/2016/ink" xmlns:am3d="http://schemas.microsoft.com/office/drawing/2017/model3d" xmlns:o="urn:schemas-microsoft-com:office:office" xmlns:oel="http://schemas.microsoft.com/office/2019/extlst" xmlns:r="http://schemas.openxmlformats.org/officeDocument/2006/relationships" xmlns:m="http://schemas.openxmlformats.org/officeDocument/2006/math" xmlns:v="urn:schemas-microsoft-com:vml" xmlns:wp14="http://schemas.microsoft.com/office/word/2010/wordprocessingDrawing" xmlns:wp="http://schemas.openxmlformats.org/drawingml/2006/wordprocessingDrawing" xmlns:w10="urn:schemas-microsoft-com:office:word" xmlns:w="http://schemas.openxmlformats.org/wordprocessingml/2006/main" xmlns:w14="http://schemas.microsoft.com/office/word/2010/wordml" xmlns:w15="http://schemas.microsoft.com/office/word/2012/wordml" xmlns:w16cex="http://schemas.microsoft.com/office/word/2018/wordml/cex" xmlns:w16cid="http://schemas.microsoft.com/office/word/2016/wordml/cid" xmlns:w16="http://schemas.microsoft.com/office/word/2018/wordml" xmlns:w16sdtdh="http://schemas.microsoft.com/office/word/2020/wordml/sdtdatahash" xmlns:w16se="http://schemas.microsoft.com/office/word/2015/wordml/symex" xmlns:wpg="http://schemas.microsoft.com/office/word/2010/wordprocessingGroup" xmlns:wpi="http://schemas.microsoft.com/office/word/2010/wordprocessingInk" xmlns:wne="http://schemas.microsoft.com/office/word/2006/wordml" xmlns:wps="http://schemas.microsoft.com/office/word/2010/wordprocessingShape" mc:Ignorable="w14 w15 w16se w16cid w16 w16cex w16sdtdh wp14">
+<w:footnotes xmlns:wpc="http://schemas.microsoft.com/office/word/2010/wordprocessingCanvas" xmlns:cx="http://schemas.microsoft.com/office/drawing/2014/chartex" xmlns:cx1="http://schemas.microsoft.com/office/drawing/2015/9/8/chartex" xmlns:cx2="http://schemas.microsoft.com/office/drawing/2015/10/21/chartex" xmlns:cx3="http://schemas.microsoft.com/office/drawing/2016/5/9/chartex" xmlns:cx4="http://schemas.microsoft.com/office/drawing/2016/5/10/chartex" xmlns:cx5="http://schemas.microsoft.com/office/drawing/2016/5/11/chartex" xmlns:cx6="http://schemas.microsoft.com/office/drawing/2016/5/12/chartex" xmlns:cx7="http://schemas.microsoft.com/office/drawing/2016/5/13/chartex" xmlns:cx8="http://schemas.microsoft.com/office/drawing/2016/5/14/chartex" xmlns:mc="http://schemas.openxmlformats.org/markup-compatibility/2006" xmlns:aink="http://schemas.microsoft.com/office/drawing/2016/ink" xmlns:am3d="http://schemas.microsoft.com/office/drawing/2017/model3d" xmlns:o="urn:schemas-microsoft-com:office:office" xmlns:r="http://schemas.openxmlformats.org/officeDocument/2006/relationships" xmlns:m="http://schemas.openxmlformats.org/officeDocument/2006/math" xmlns:v="urn:schemas-microsoft-com:vml" xmlns:wp14="http://schemas.microsoft.com/office/word/2010/wordprocessingDrawing" xmlns:wp="http://schemas.openxmlformats.org/drawingml/2006/wordprocessingDrawing" xmlns:w10="urn:schemas-microsoft-com:office:word" xmlns:w="http://schemas.openxmlformats.org/wordprocessingml/2006/main" xmlns:w14="http://schemas.microsoft.com/office/word/2010/wordml" xmlns:w15="http://schemas.microsoft.com/office/word/2012/wordml" xmlns:w16cid="http://schemas.microsoft.com/office/word/2016/wordml/cid" xmlns:w16se="http://schemas.microsoft.com/office/word/2015/wordml/symex" xmlns:wpg="http://schemas.microsoft.com/office/word/2010/wordprocessingGroup" xmlns:wpi="http://schemas.microsoft.com/office/word/2010/wordprocessingInk" xmlns:wne="http://schemas.microsoft.com/office/word/2006/wordml" xmlns:wps="http://schemas.microsoft.com/office/word/2010/wordprocessingShape" mc:Ignorable="w14 w15 w16se w16cid wp14">
   <w:footnote w:type="separator" w:id="-1">
     <w:p>
       <w:pPr>
@@ -1067,7 +1231,7 @@
 </file>
 
 <file path=word/numbering.xml><?xml version="1.0" encoding="utf-8"?>
-<w:numbering xmlns:wpc="http://schemas.microsoft.com/office/word/2010/wordprocessingCanvas" xmlns:cx="http://schemas.microsoft.com/office/drawing/2014/chartex" xmlns:cx1="http://schemas.microsoft.com/office/drawing/2015/9/8/chartex" xmlns:cx2="http://schemas.microsoft.com/office/drawing/2015/10/21/chartex" xmlns:cx3="http://schemas.microsoft.com/office/drawing/2016/5/9/chartex" xmlns:cx4="http://schemas.microsoft.com/office/drawing/2016/5/10/chartex" xmlns:cx5="http://schemas.microsoft.com/office/drawing/2016/5/11/chartex" xmlns:cx6="http://schemas.microsoft.com/office/drawing/2016/5/12/chartex" xmlns:cx7="http://schemas.microsoft.com/office/drawing/2016/5/13/chartex" xmlns:cx8="http://schemas.microsoft.com/office/drawing/2016/5/14/chartex" xmlns:mc="http://schemas.openxmlformats.org/markup-compatibility/2006" xmlns:aink="http://schemas.microsoft.com/office/drawing/2016/ink" xmlns:am3d="http://schemas.microsoft.com/office/drawing/2017/model3d" xmlns:o="urn:schemas-microsoft-com:office:office" xmlns:oel="http://schemas.microsoft.com/office/2019/extlst" xmlns:r="http://schemas.openxmlformats.org/officeDocument/2006/relationships" xmlns:m="http://schemas.openxmlformats.org/officeDocument/2006/math" xmlns:v="urn:schemas-microsoft-com:vml" xmlns:wp14="http://schemas.microsoft.com/office/word/2010/wordprocessingDrawing" xmlns:wp="http://schemas.openxmlformats.org/drawingml/2006/wordprocessingDrawing" xmlns:w10="urn:schemas-microsoft-com:office:word" xmlns:w="http://schemas.openxmlformats.org/wordprocessingml/2006/main" xmlns:w14="http://schemas.microsoft.com/office/word/2010/wordml" xmlns:w15="http://schemas.microsoft.com/office/word/2012/wordml" xmlns:w16cex="http://schemas.microsoft.com/office/word/2018/wordml/cex" xmlns:w16cid="http://schemas.microsoft.com/office/word/2016/wordml/cid" xmlns:w16="http://schemas.microsoft.com/office/word/2018/wordml" xmlns:w16sdtdh="http://schemas.microsoft.com/office/word/2020/wordml/sdtdatahash" xmlns:w16se="http://schemas.microsoft.com/office/word/2015/wordml/symex" xmlns:wpg="http://schemas.microsoft.com/office/word/2010/wordprocessingGroup" xmlns:wpi="http://schemas.microsoft.com/office/word/2010/wordprocessingInk" xmlns:wne="http://schemas.microsoft.com/office/word/2006/wordml" xmlns:wps="http://schemas.microsoft.com/office/word/2010/wordprocessingShape" mc:Ignorable="w14 w15 w16se w16cid w16 w16cex w16sdtdh wp14">
+<w:numbering xmlns:wpc="http://schemas.microsoft.com/office/word/2010/wordprocessingCanvas" xmlns:cx="http://schemas.microsoft.com/office/drawing/2014/chartex" xmlns:cx1="http://schemas.microsoft.com/office/drawing/2015/9/8/chartex" xmlns:cx2="http://schemas.microsoft.com/office/drawing/2015/10/21/chartex" xmlns:cx3="http://schemas.microsoft.com/office/drawing/2016/5/9/chartex" xmlns:cx4="http://schemas.microsoft.com/office/drawing/2016/5/10/chartex" xmlns:cx5="http://schemas.microsoft.com/office/drawing/2016/5/11/chartex" xmlns:cx6="http://schemas.microsoft.com/office/drawing/2016/5/12/chartex" xmlns:cx7="http://schemas.microsoft.com/office/drawing/2016/5/13/chartex" xmlns:cx8="http://schemas.microsoft.com/office/drawing/2016/5/14/chartex" xmlns:mc="http://schemas.openxmlformats.org/markup-compatibility/2006" xmlns:aink="http://schemas.microsoft.com/office/drawing/2016/ink" xmlns:am3d="http://schemas.microsoft.com/office/drawing/2017/model3d" xmlns:o="urn:schemas-microsoft-com:office:office" xmlns:r="http://schemas.openxmlformats.org/officeDocument/2006/relationships" xmlns:m="http://schemas.openxmlformats.org/officeDocument/2006/math" xmlns:v="urn:schemas-microsoft-com:vml" xmlns:wp14="http://schemas.microsoft.com/office/word/2010/wordprocessingDrawing" xmlns:wp="http://schemas.openxmlformats.org/drawingml/2006/wordprocessingDrawing" xmlns:w10="urn:schemas-microsoft-com:office:word" xmlns:w="http://schemas.openxmlformats.org/wordprocessingml/2006/main" xmlns:w14="http://schemas.microsoft.com/office/word/2010/wordml" xmlns:w15="http://schemas.microsoft.com/office/word/2012/wordml" xmlns:w16cid="http://schemas.microsoft.com/office/word/2016/wordml/cid" xmlns:w16se="http://schemas.microsoft.com/office/word/2015/wordml/symex" xmlns:wpg="http://schemas.microsoft.com/office/word/2010/wordprocessingGroup" xmlns:wpi="http://schemas.microsoft.com/office/word/2010/wordprocessingInk" xmlns:wne="http://schemas.microsoft.com/office/word/2006/wordml" xmlns:wps="http://schemas.microsoft.com/office/word/2010/wordprocessingShape" mc:Ignorable="w14 w15 w16se w16cid wp14">
   <w:abstractNum w:abstractNumId="0" w15:restartNumberingAfterBreak="0">
     <w:nsid w:val="5BBD27D8"/>
     <w:multiLevelType w:val="multilevel"/>
@@ -1366,17 +1530,17 @@
       </w:rPr>
     </w:lvl>
   </w:abstractNum>
-  <w:num w:numId="1" w16cid:durableId="890381738">
+  <w:num w:numId="1">
     <w:abstractNumId w:val="0"/>
   </w:num>
-  <w:num w:numId="2" w16cid:durableId="1720855092">
+  <w:num w:numId="2">
     <w:abstractNumId w:val="1"/>
   </w:num>
 </w:numbering>
 </file>
 
 <file path=word/styles.xml><?xml version="1.0" encoding="utf-8"?>
-<w:styles xmlns:mc="http://schemas.openxmlformats.org/markup-compatibility/2006" xmlns:r="http://schemas.openxmlformats.org/officeDocument/2006/relationships" xmlns:w="http://schemas.openxmlformats.org/wordprocessingml/2006/main" xmlns:w14="http://schemas.microsoft.com/office/word/2010/wordml" xmlns:w15="http://schemas.microsoft.com/office/word/2012/wordml" xmlns:w16cex="http://schemas.microsoft.com/office/word/2018/wordml/cex" xmlns:w16cid="http://schemas.microsoft.com/office/word/2016/wordml/cid" xmlns:w16="http://schemas.microsoft.com/office/word/2018/wordml" xmlns:w16sdtdh="http://schemas.microsoft.com/office/word/2020/wordml/sdtdatahash" xmlns:w16se="http://schemas.microsoft.com/office/word/2015/wordml/symex" mc:Ignorable="w14 w15 w16se w16cid w16 w16cex w16sdtdh">
+<w:styles xmlns:mc="http://schemas.openxmlformats.org/markup-compatibility/2006" xmlns:r="http://schemas.openxmlformats.org/officeDocument/2006/relationships" xmlns:w="http://schemas.openxmlformats.org/wordprocessingml/2006/main" xmlns:w14="http://schemas.microsoft.com/office/word/2010/wordml" xmlns:w15="http://schemas.microsoft.com/office/word/2012/wordml" xmlns:w16cid="http://schemas.microsoft.com/office/word/2016/wordml/cid" xmlns:w16se="http://schemas.microsoft.com/office/word/2015/wordml/symex" mc:Ignorable="w14 w15 w16se w16cid">
   <w:docDefaults>
     <w:rPrDefault>
       <w:rPr>
@@ -1394,7 +1558,7 @@
       </w:pPr>
     </w:pPrDefault>
   </w:docDefaults>
-  <w:latentStyles w:defLockedState="0" w:defUIPriority="99" w:defSemiHidden="0" w:defUnhideWhenUsed="0" w:defQFormat="0" w:count="376">
+  <w:latentStyles w:defLockedState="0" w:defUIPriority="99" w:defSemiHidden="0" w:defUnhideWhenUsed="0" w:defQFormat="0" w:count="375">
     <w:lsdException w:name="Normal" w:uiPriority="0" w:qFormat="1"/>
     <w:lsdException w:name="heading 1" w:uiPriority="9" w:qFormat="1"/>
     <w:lsdException w:name="heading 2" w:semiHidden="1" w:uiPriority="9" w:unhideWhenUsed="1" w:qFormat="1"/>
@@ -1770,7 +1934,6 @@
     <w:lsdException w:name="Smart Hyperlink" w:semiHidden="1" w:unhideWhenUsed="1"/>
     <w:lsdException w:name="Hashtag" w:semiHidden="1" w:unhideWhenUsed="1"/>
     <w:lsdException w:name="Unresolved Mention" w:semiHidden="1" w:unhideWhenUsed="1"/>
-    <w:lsdException w:name="Smart Link" w:semiHidden="1" w:unhideWhenUsed="1"/>
   </w:latentStyles>
   <w:style w:type="paragraph" w:default="1" w:styleId="Normal">
     <w:name w:val="Normal"/>
@@ -1978,6 +2141,7 @@
   <w:style w:type="character" w:default="1" w:styleId="Fontepargpadro">
     <w:name w:val="Default Paragraph Font"/>
     <w:uiPriority w:val="1"/>
+    <w:semiHidden/>
     <w:unhideWhenUsed/>
   </w:style>
   <w:style w:type="table" w:default="1" w:styleId="Tabelanormal">

</xml_diff>